<commit_message>
added: routes consulta BBDD, routes view consultaODM
</commit_message>
<xml_diff>
--- a/Proyecto04/ANOTACIONES.docx
+++ b/Proyecto04/ANOTACIONES.docx
@@ -41,7 +41,7 @@
                     <pic:cNvPicPr/>
                   </pic:nvPicPr>
                   <pic:blipFill>
-                    <a:blip r:embed="rId4"/>
+                    <a:blip r:embed="rId5"/>
                     <a:stretch>
                       <a:fillRect/>
                     </a:stretch>
@@ -77,6 +77,9 @@
     </w:p>
     <w:p>
       <w:r>
+        <w:rPr>
+          <w:noProof/>
+        </w:rPr>
         <w:lastRenderedPageBreak/>
         <w:drawing>
           <wp:inline distT="0" distB="0" distL="0" distR="0" wp14:anchorId="7194ADAD" wp14:editId="1966F81E">
@@ -94,7 +97,7 @@
                     <pic:cNvPicPr/>
                   </pic:nvPicPr>
                   <pic:blipFill>
-                    <a:blip r:embed="rId5"/>
+                    <a:blip r:embed="rId6"/>
                     <a:stretch>
                       <a:fillRect/>
                     </a:stretch>
@@ -117,6 +120,9 @@
     </w:p>
     <w:p>
       <w:r>
+        <w:rPr>
+          <w:noProof/>
+        </w:rPr>
         <w:drawing>
           <wp:inline distT="0" distB="0" distL="0" distR="0" wp14:anchorId="2088DFD3" wp14:editId="3DFF72F3">
             <wp:extent cx="2495898" cy="3962953"/>
@@ -133,7 +139,7 @@
                     <pic:cNvPicPr/>
                   </pic:nvPicPr>
                   <pic:blipFill>
-                    <a:blip r:embed="rId6"/>
+                    <a:blip r:embed="rId7"/>
                     <a:stretch>
                       <a:fillRect/>
                     </a:stretch>
@@ -154,7 +160,618 @@
         </w:drawing>
       </w:r>
     </w:p>
+    <w:p>
+      <w:pPr>
+        <w:pStyle w:val="Ttulo1"/>
+      </w:pPr>
+      <w:r>
+        <w:t>API</w:t>
+      </w:r>
+    </w:p>
+    <w:p>
+      <w:r>
+        <w:t xml:space="preserve">Va a ser la interfaz </w:t>
+      </w:r>
+      <w:proofErr w:type="spellStart"/>
+      <w:r>
+        <w:t>qe</w:t>
+      </w:r>
+      <w:proofErr w:type="spellEnd"/>
+      <w:r>
+        <w:t xml:space="preserve"> se va a comunicar de forma directa con la </w:t>
+      </w:r>
+      <w:proofErr w:type="spellStart"/>
+      <w:r>
+        <w:t>bbdd</w:t>
+      </w:r>
+      <w:proofErr w:type="spellEnd"/>
+    </w:p>
+    <w:p>
+      <w:pPr>
+        <w:pStyle w:val="Ttulo2"/>
+      </w:pPr>
+      <w:r>
+        <w:t>PASO 1 SE LE AGREGA SEQUELIZE ANADIENDO EL CONECTOR</w:t>
+      </w:r>
+    </w:p>
     <w:p/>
+    <w:p>
+      <w:pPr>
+        <w:rPr>
+          <w:rFonts w:ascii="Lucida Sans" w:hAnsi="Lucida Sans" w:cs="Courier New"/>
+          <w:b/>
+          <w:bCs/>
+          <w:color w:val="EFEFEF"/>
+          <w:sz w:val="28"/>
+          <w:szCs w:val="28"/>
+          <w:shd w:val="clear" w:color="auto" w:fill="333333"/>
+        </w:rPr>
+      </w:pPr>
+      <w:proofErr w:type="spellStart"/>
+      <w:r>
+        <w:rPr>
+          <w:rFonts w:ascii="Lucida Sans" w:hAnsi="Lucida Sans" w:cs="Courier New"/>
+          <w:b/>
+          <w:bCs/>
+          <w:color w:val="EFEFEF"/>
+          <w:sz w:val="28"/>
+          <w:szCs w:val="28"/>
+          <w:shd w:val="clear" w:color="auto" w:fill="333333"/>
+        </w:rPr>
+        <w:t>npm</w:t>
+      </w:r>
+      <w:proofErr w:type="spellEnd"/>
+      <w:r>
+        <w:rPr>
+          <w:rFonts w:ascii="Lucida Sans" w:hAnsi="Lucida Sans" w:cs="Courier New"/>
+          <w:b/>
+          <w:bCs/>
+          <w:color w:val="EFEFEF"/>
+          <w:sz w:val="28"/>
+          <w:szCs w:val="28"/>
+          <w:shd w:val="clear" w:color="auto" w:fill="333333"/>
+        </w:rPr>
+        <w:t xml:space="preserve"> </w:t>
+      </w:r>
+      <w:proofErr w:type="spellStart"/>
+      <w:r>
+        <w:rPr>
+          <w:rFonts w:ascii="Lucida Sans" w:hAnsi="Lucida Sans" w:cs="Courier New"/>
+          <w:b/>
+          <w:bCs/>
+          <w:color w:val="EFEFEF"/>
+          <w:sz w:val="28"/>
+          <w:szCs w:val="28"/>
+          <w:shd w:val="clear" w:color="auto" w:fill="333333"/>
+        </w:rPr>
+        <w:t>install</w:t>
+      </w:r>
+      <w:proofErr w:type="spellEnd"/>
+      <w:r>
+        <w:rPr>
+          <w:rFonts w:ascii="Lucida Sans" w:hAnsi="Lucida Sans" w:cs="Courier New"/>
+          <w:b/>
+          <w:bCs/>
+          <w:color w:val="EFEFEF"/>
+          <w:sz w:val="28"/>
+          <w:szCs w:val="28"/>
+          <w:shd w:val="clear" w:color="auto" w:fill="333333"/>
+        </w:rPr>
+        <w:t xml:space="preserve"> --</w:t>
+      </w:r>
+      <w:proofErr w:type="spellStart"/>
+      <w:r>
+        <w:rPr>
+          <w:rFonts w:ascii="Lucida Sans" w:hAnsi="Lucida Sans" w:cs="Courier New"/>
+          <w:b/>
+          <w:bCs/>
+          <w:color w:val="EFEFEF"/>
+          <w:sz w:val="28"/>
+          <w:szCs w:val="28"/>
+          <w:shd w:val="clear" w:color="auto" w:fill="333333"/>
+        </w:rPr>
+        <w:t>save</w:t>
+      </w:r>
+      <w:proofErr w:type="spellEnd"/>
+      <w:r>
+        <w:rPr>
+          <w:rFonts w:ascii="Lucida Sans" w:hAnsi="Lucida Sans" w:cs="Courier New"/>
+          <w:b/>
+          <w:bCs/>
+          <w:color w:val="EFEFEF"/>
+          <w:sz w:val="28"/>
+          <w:szCs w:val="28"/>
+          <w:shd w:val="clear" w:color="auto" w:fill="333333"/>
+        </w:rPr>
+        <w:t xml:space="preserve"> </w:t>
+      </w:r>
+      <w:proofErr w:type="spellStart"/>
+      <w:r>
+        <w:rPr>
+          <w:rFonts w:ascii="Lucida Sans" w:hAnsi="Lucida Sans" w:cs="Courier New"/>
+          <w:b/>
+          <w:bCs/>
+          <w:color w:val="EFEFEF"/>
+          <w:sz w:val="28"/>
+          <w:szCs w:val="28"/>
+          <w:shd w:val="clear" w:color="auto" w:fill="333333"/>
+        </w:rPr>
+        <w:t>sequelize</w:t>
+      </w:r>
+      <w:proofErr w:type="spellEnd"/>
+      <w:r>
+        <w:rPr>
+          <w:rFonts w:ascii="Lucida Sans" w:hAnsi="Lucida Sans" w:cs="Courier New"/>
+          <w:b/>
+          <w:bCs/>
+          <w:color w:val="EFEFEF"/>
+          <w:sz w:val="28"/>
+          <w:szCs w:val="28"/>
+          <w:shd w:val="clear" w:color="auto" w:fill="333333"/>
+        </w:rPr>
+        <w:t xml:space="preserve"> mysql2</w:t>
+      </w:r>
+    </w:p>
+    <w:p>
+      <w:pPr>
+        <w:rPr>
+          <w:rFonts w:ascii="Lucida Sans" w:hAnsi="Lucida Sans" w:cs="Courier New"/>
+          <w:b/>
+          <w:bCs/>
+          <w:color w:val="EFEFEF"/>
+          <w:sz w:val="28"/>
+          <w:szCs w:val="28"/>
+          <w:shd w:val="clear" w:color="auto" w:fill="333333"/>
+        </w:rPr>
+      </w:pPr>
+    </w:p>
+    <w:p>
+      <w:r>
+        <w:t>COMO LA BASE YA SE ENCUENTRA CREADO, SE TIENE QUE PONER OOS PARAMETROS PARA IMPORTAR ESA BASE DE DATOS EN EL SQL</w:t>
+      </w:r>
+    </w:p>
+    <w:p>
+      <w:pPr>
+        <w:pStyle w:val="Ttulo2"/>
+      </w:pPr>
+      <w:r>
+        <w:t>PASO 2 SE GENERA LOS ARCHIVOS SEQUELIZE</w:t>
+      </w:r>
+    </w:p>
+    <w:p/>
+    <w:p>
+      <w:pPr>
+        <w:rPr>
+          <w:rFonts w:ascii="Lucida Sans" w:hAnsi="Lucida Sans" w:cs="Courier New"/>
+          <w:b/>
+          <w:bCs/>
+          <w:color w:val="EFEFEF"/>
+          <w:sz w:val="28"/>
+          <w:szCs w:val="28"/>
+          <w:shd w:val="clear" w:color="auto" w:fill="333333"/>
+        </w:rPr>
+      </w:pPr>
+      <w:proofErr w:type="spellStart"/>
+      <w:r>
+        <w:rPr>
+          <w:rFonts w:ascii="Lucida Sans" w:hAnsi="Lucida Sans" w:cs="Courier New"/>
+          <w:b/>
+          <w:bCs/>
+          <w:color w:val="EFEFEF"/>
+          <w:sz w:val="28"/>
+          <w:szCs w:val="28"/>
+          <w:shd w:val="clear" w:color="auto" w:fill="333333"/>
+        </w:rPr>
+        <w:t>s</w:t>
+      </w:r>
+      <w:r>
+        <w:rPr>
+          <w:rFonts w:ascii="Lucida Sans" w:hAnsi="Lucida Sans" w:cs="Courier New"/>
+          <w:b/>
+          <w:bCs/>
+          <w:color w:val="EFEFEF"/>
+          <w:sz w:val="28"/>
+          <w:szCs w:val="28"/>
+          <w:shd w:val="clear" w:color="auto" w:fill="333333"/>
+        </w:rPr>
+        <w:t>equelize</w:t>
+      </w:r>
+      <w:proofErr w:type="spellEnd"/>
+      <w:r>
+        <w:rPr>
+          <w:rFonts w:ascii="Lucida Sans" w:hAnsi="Lucida Sans" w:cs="Courier New"/>
+          <w:b/>
+          <w:bCs/>
+          <w:color w:val="EFEFEF"/>
+          <w:sz w:val="28"/>
+          <w:szCs w:val="28"/>
+          <w:shd w:val="clear" w:color="auto" w:fill="333333"/>
+        </w:rPr>
+        <w:t xml:space="preserve"> </w:t>
+      </w:r>
+      <w:proofErr w:type="spellStart"/>
+      <w:r>
+        <w:rPr>
+          <w:rFonts w:ascii="Lucida Sans" w:hAnsi="Lucida Sans" w:cs="Courier New"/>
+          <w:b/>
+          <w:bCs/>
+          <w:color w:val="EFEFEF"/>
+          <w:sz w:val="28"/>
+          <w:szCs w:val="28"/>
+          <w:shd w:val="clear" w:color="auto" w:fill="333333"/>
+        </w:rPr>
+        <w:t>init</w:t>
+      </w:r>
+      <w:proofErr w:type="spellEnd"/>
+    </w:p>
+    <w:p>
+      <w:pPr>
+        <w:rPr>
+          <w:rFonts w:ascii="Lucida Sans" w:hAnsi="Lucida Sans" w:cs="Courier New"/>
+          <w:b/>
+          <w:bCs/>
+          <w:color w:val="EFEFEF"/>
+          <w:sz w:val="28"/>
+          <w:szCs w:val="28"/>
+          <w:shd w:val="clear" w:color="auto" w:fill="333333"/>
+        </w:rPr>
+      </w:pPr>
+    </w:p>
+    <w:p>
+      <w:pPr>
+        <w:pStyle w:val="Ttulo2"/>
+      </w:pPr>
+      <w:r>
+        <w:t>PASO 3 EN EL CONFIG.JSON SE PONE PARAMETROS A LA BASE DE DATOS</w:t>
+      </w:r>
+    </w:p>
+    <w:p>
+      <w:r>
+        <w:drawing>
+          <wp:inline distT="0" distB="0" distL="0" distR="0" wp14:anchorId="1242838E" wp14:editId="1CBD94D6">
+            <wp:extent cx="4505954" cy="4963218"/>
+            <wp:effectExtent l="0" t="0" r="9525" b="8890"/>
+            <wp:docPr id="4" name="Imagen 4"/>
+            <wp:cNvGraphicFramePr>
+              <a:graphicFrameLocks xmlns:a="http://schemas.openxmlformats.org/drawingml/2006/main" noChangeAspect="1"/>
+            </wp:cNvGraphicFramePr>
+            <a:graphic xmlns:a="http://schemas.openxmlformats.org/drawingml/2006/main">
+              <a:graphicData uri="http://schemas.openxmlformats.org/drawingml/2006/picture">
+                <pic:pic xmlns:pic="http://schemas.openxmlformats.org/drawingml/2006/picture">
+                  <pic:nvPicPr>
+                    <pic:cNvPr id="1" name=""/>
+                    <pic:cNvPicPr/>
+                  </pic:nvPicPr>
+                  <pic:blipFill>
+                    <a:blip r:embed="rId8"/>
+                    <a:stretch>
+                      <a:fillRect/>
+                    </a:stretch>
+                  </pic:blipFill>
+                  <pic:spPr>
+                    <a:xfrm>
+                      <a:off x="0" y="0"/>
+                      <a:ext cx="4505954" cy="4963218"/>
+                    </a:xfrm>
+                    <a:prstGeom prst="rect">
+                      <a:avLst/>
+                    </a:prstGeom>
+                  </pic:spPr>
+                </pic:pic>
+              </a:graphicData>
+            </a:graphic>
+          </wp:inline>
+        </w:drawing>
+      </w:r>
+    </w:p>
+    <w:p>
+      <w:pPr>
+        <w:pStyle w:val="Ttulo2"/>
+      </w:pPr>
+      <w:r>
+        <w:t>PASO 4 RECPNSTRUIR LOS MODELOS</w:t>
+      </w:r>
+    </w:p>
+    <w:p>
+      <w:pPr>
+        <w:numPr>
+          <w:ilvl w:val="0"/>
+          <w:numId w:val="3"/>
+        </w:numPr>
+        <w:spacing w:beforeAutospacing="1" w:after="0" w:afterAutospacing="1" w:line="240" w:lineRule="auto"/>
+        <w:rPr>
+          <w:rStyle w:val="CdigoHTML"/>
+          <w:rFonts w:ascii="Quattrocento Sans" w:eastAsiaTheme="minorHAnsi" w:hAnsi="Quattrocento Sans" w:cstheme="minorBidi"/>
+          <w:color w:val="2B2B2B"/>
+          <w:sz w:val="28"/>
+          <w:szCs w:val="28"/>
+        </w:rPr>
+      </w:pPr>
+      <w:r>
+        <w:rPr>
+          <w:rFonts w:ascii="Quattrocento Sans" w:hAnsi="Quattrocento Sans"/>
+          <w:color w:val="2B2B2B"/>
+          <w:sz w:val="28"/>
+          <w:szCs w:val="28"/>
+        </w:rPr>
+        <w:t>Reconstruya los modelos, con: </w:t>
+      </w:r>
+      <w:proofErr w:type="spellStart"/>
+      <w:r>
+        <w:rPr>
+          <w:rStyle w:val="CdigoHTML"/>
+          <w:rFonts w:ascii="Lucida Sans" w:eastAsiaTheme="majorEastAsia" w:hAnsi="Lucida Sans"/>
+          <w:color w:val="EFEFEF"/>
+          <w:sz w:val="28"/>
+          <w:szCs w:val="28"/>
+          <w:shd w:val="clear" w:color="auto" w:fill="333333"/>
+        </w:rPr>
+        <w:t>sequelize</w:t>
+      </w:r>
+      <w:proofErr w:type="spellEnd"/>
+      <w:r>
+        <w:rPr>
+          <w:rStyle w:val="CdigoHTML"/>
+          <w:rFonts w:ascii="Lucida Sans" w:eastAsiaTheme="majorEastAsia" w:hAnsi="Lucida Sans"/>
+          <w:color w:val="EFEFEF"/>
+          <w:sz w:val="28"/>
+          <w:szCs w:val="28"/>
+          <w:shd w:val="clear" w:color="auto" w:fill="333333"/>
+        </w:rPr>
+        <w:t xml:space="preserve">-auto -h host -d </w:t>
+      </w:r>
+      <w:proofErr w:type="spellStart"/>
+      <w:r>
+        <w:rPr>
+          <w:rStyle w:val="CdigoHTML"/>
+          <w:rFonts w:ascii="Lucida Sans" w:eastAsiaTheme="majorEastAsia" w:hAnsi="Lucida Sans"/>
+          <w:color w:val="EFEFEF"/>
+          <w:sz w:val="28"/>
+          <w:szCs w:val="28"/>
+          <w:shd w:val="clear" w:color="auto" w:fill="333333"/>
+        </w:rPr>
+        <w:t>database</w:t>
+      </w:r>
+      <w:proofErr w:type="spellEnd"/>
+      <w:r>
+        <w:rPr>
+          <w:rStyle w:val="CdigoHTML"/>
+          <w:rFonts w:ascii="Lucida Sans" w:eastAsiaTheme="majorEastAsia" w:hAnsi="Lucida Sans"/>
+          <w:color w:val="EFEFEF"/>
+          <w:sz w:val="28"/>
+          <w:szCs w:val="28"/>
+          <w:shd w:val="clear" w:color="auto" w:fill="333333"/>
+        </w:rPr>
+        <w:t xml:space="preserve"> -u </w:t>
+      </w:r>
+      <w:proofErr w:type="spellStart"/>
+      <w:r>
+        <w:rPr>
+          <w:rStyle w:val="CdigoHTML"/>
+          <w:rFonts w:ascii="Lucida Sans" w:eastAsiaTheme="majorEastAsia" w:hAnsi="Lucida Sans"/>
+          <w:color w:val="EFEFEF"/>
+          <w:sz w:val="28"/>
+          <w:szCs w:val="28"/>
+          <w:shd w:val="clear" w:color="auto" w:fill="333333"/>
+        </w:rPr>
+        <w:t>user</w:t>
+      </w:r>
+      <w:proofErr w:type="spellEnd"/>
+      <w:r>
+        <w:rPr>
+          <w:rStyle w:val="CdigoHTML"/>
+          <w:rFonts w:ascii="Lucida Sans" w:eastAsiaTheme="majorEastAsia" w:hAnsi="Lucida Sans"/>
+          <w:color w:val="EFEFEF"/>
+          <w:sz w:val="28"/>
+          <w:szCs w:val="28"/>
+          <w:shd w:val="clear" w:color="auto" w:fill="333333"/>
+        </w:rPr>
+        <w:t xml:space="preserve"> -x </w:t>
+      </w:r>
+      <w:proofErr w:type="spellStart"/>
+      <w:proofErr w:type="gramStart"/>
+      <w:r>
+        <w:rPr>
+          <w:rStyle w:val="CdigoHTML"/>
+          <w:rFonts w:ascii="Lucida Sans" w:eastAsiaTheme="majorEastAsia" w:hAnsi="Lucida Sans"/>
+          <w:color w:val="EFEFEF"/>
+          <w:sz w:val="28"/>
+          <w:szCs w:val="28"/>
+          <w:shd w:val="clear" w:color="auto" w:fill="333333"/>
+        </w:rPr>
+        <w:t>password</w:t>
+      </w:r>
+      <w:proofErr w:type="spellEnd"/>
+      <w:proofErr w:type="gramEnd"/>
+      <w:r>
+        <w:rPr>
+          <w:rStyle w:val="CdigoHTML"/>
+          <w:rFonts w:ascii="Lucida Sans" w:eastAsiaTheme="majorEastAsia" w:hAnsi="Lucida Sans"/>
+          <w:color w:val="EFEFEF"/>
+          <w:sz w:val="28"/>
+          <w:szCs w:val="28"/>
+          <w:shd w:val="clear" w:color="auto" w:fill="333333"/>
+        </w:rPr>
+        <w:t xml:space="preserve"> -p </w:t>
+      </w:r>
+      <w:proofErr w:type="spellStart"/>
+      <w:r>
+        <w:rPr>
+          <w:rStyle w:val="CdigoHTML"/>
+          <w:rFonts w:ascii="Lucida Sans" w:eastAsiaTheme="majorEastAsia" w:hAnsi="Lucida Sans"/>
+          <w:color w:val="EFEFEF"/>
+          <w:sz w:val="28"/>
+          <w:szCs w:val="28"/>
+          <w:shd w:val="clear" w:color="auto" w:fill="333333"/>
+        </w:rPr>
+        <w:t>port</w:t>
+      </w:r>
+      <w:proofErr w:type="spellEnd"/>
+    </w:p>
+    <w:p>
+      <w:pPr>
+        <w:spacing w:beforeAutospacing="1" w:after="0" w:afterAutospacing="1" w:line="240" w:lineRule="auto"/>
+        <w:rPr>
+          <w:rFonts w:ascii="Quattrocento Sans" w:hAnsi="Quattrocento Sans"/>
+          <w:color w:val="2B2B2B"/>
+          <w:sz w:val="28"/>
+          <w:szCs w:val="28"/>
+        </w:rPr>
+      </w:pPr>
+      <w:r>
+        <w:rPr>
+          <w:noProof/>
+        </w:rPr>
+        <w:drawing>
+          <wp:inline distT="0" distB="0" distL="0" distR="0" wp14:anchorId="5139AA7C" wp14:editId="5A4FE689">
+            <wp:extent cx="7199630" cy="4055110"/>
+            <wp:effectExtent l="0" t="0" r="1270" b="2540"/>
+            <wp:docPr id="5" name="Imagen 5"/>
+            <wp:cNvGraphicFramePr>
+              <a:graphicFrameLocks xmlns:a="http://schemas.openxmlformats.org/drawingml/2006/main" noChangeAspect="1"/>
+            </wp:cNvGraphicFramePr>
+            <a:graphic xmlns:a="http://schemas.openxmlformats.org/drawingml/2006/main">
+              <a:graphicData uri="http://schemas.openxmlformats.org/drawingml/2006/picture">
+                <pic:pic xmlns:pic="http://schemas.openxmlformats.org/drawingml/2006/picture">
+                  <pic:nvPicPr>
+                    <pic:cNvPr id="1" name=""/>
+                    <pic:cNvPicPr/>
+                  </pic:nvPicPr>
+                  <pic:blipFill>
+                    <a:blip r:embed="rId9"/>
+                    <a:stretch>
+                      <a:fillRect/>
+                    </a:stretch>
+                  </pic:blipFill>
+                  <pic:spPr>
+                    <a:xfrm>
+                      <a:off x="0" y="0"/>
+                      <a:ext cx="7199630" cy="4055110"/>
+                    </a:xfrm>
+                    <a:prstGeom prst="rect">
+                      <a:avLst/>
+                    </a:prstGeom>
+                  </pic:spPr>
+                </pic:pic>
+              </a:graphicData>
+            </a:graphic>
+          </wp:inline>
+        </w:drawing>
+      </w:r>
+    </w:p>
+    <w:p>
+      <w:pPr>
+        <w:pStyle w:val="Ttulo2"/>
+      </w:pPr>
+      <w:r>
+        <w:t>PASO 5 GENERACION DE RUTAS PARA EL MODELO (CARPETA ROUTES)</w:t>
+      </w:r>
+    </w:p>
+    <w:p/>
+    <w:p>
+      <w:pPr>
+        <w:shd w:val="clear" w:color="auto" w:fill="FBFBFB"/>
+        <w:spacing w:before="100" w:beforeAutospacing="1" w:after="100" w:afterAutospacing="1"/>
+        <w:rPr>
+          <w:rFonts w:ascii="Quattrocento Sans" w:hAnsi="Quattrocento Sans"/>
+          <w:color w:val="2B2B2B"/>
+          <w:sz w:val="28"/>
+          <w:szCs w:val="28"/>
+          <w:lang w:val="en-US"/>
+        </w:rPr>
+      </w:pPr>
+      <w:r>
+        <w:rPr>
+          <w:rFonts w:ascii="Quattrocento Sans" w:hAnsi="Quattrocento Sans"/>
+          <w:color w:val="2B2B2B"/>
+          <w:sz w:val="28"/>
+          <w:szCs w:val="28"/>
+        </w:rPr>
+        <w:t xml:space="preserve">Agregue el requerimiento a </w:t>
+      </w:r>
+      <w:proofErr w:type="spellStart"/>
+      <w:r>
+        <w:rPr>
+          <w:rFonts w:ascii="Quattrocento Sans" w:hAnsi="Quattrocento Sans"/>
+          <w:color w:val="2B2B2B"/>
+          <w:sz w:val="28"/>
+          <w:szCs w:val="28"/>
+        </w:rPr>
+        <w:t>express</w:t>
+      </w:r>
+      <w:proofErr w:type="spellEnd"/>
+      <w:r>
+        <w:rPr>
+          <w:rFonts w:ascii="Quattrocento Sans" w:hAnsi="Quattrocento Sans"/>
+          <w:color w:val="2B2B2B"/>
+          <w:sz w:val="28"/>
+          <w:szCs w:val="28"/>
+        </w:rPr>
+        <w:t xml:space="preserve">, la instanciación del </w:t>
+      </w:r>
+      <w:proofErr w:type="spellStart"/>
+      <w:r>
+        <w:rPr>
+          <w:rFonts w:ascii="Quattrocento Sans" w:hAnsi="Quattrocento Sans"/>
+          <w:color w:val="2B2B2B"/>
+          <w:sz w:val="28"/>
+          <w:szCs w:val="28"/>
+        </w:rPr>
+        <w:t>Router</w:t>
+      </w:r>
+      <w:proofErr w:type="spellEnd"/>
+      <w:r>
+        <w:rPr>
+          <w:rFonts w:ascii="Quattrocento Sans" w:hAnsi="Quattrocento Sans"/>
+          <w:color w:val="2B2B2B"/>
+          <w:sz w:val="28"/>
+          <w:szCs w:val="28"/>
+        </w:rPr>
+        <w:t xml:space="preserve"> y la exportación de ruteador. </w:t>
+      </w:r>
+      <w:r>
+        <w:rPr>
+          <w:rFonts w:ascii="Quattrocento Sans" w:hAnsi="Quattrocento Sans"/>
+          <w:color w:val="2B2B2B"/>
+          <w:sz w:val="28"/>
+          <w:szCs w:val="28"/>
+          <w:lang w:val="en-US"/>
+        </w:rPr>
+        <w:t>(</w:t>
+      </w:r>
+      <w:proofErr w:type="spellStart"/>
+      <w:r>
+        <w:rPr>
+          <w:rFonts w:ascii="Quattrocento Sans" w:hAnsi="Quattrocento Sans"/>
+          <w:color w:val="2B2B2B"/>
+          <w:sz w:val="28"/>
+          <w:szCs w:val="28"/>
+          <w:lang w:val="en-US"/>
+        </w:rPr>
+        <w:t>obligatorio</w:t>
+      </w:r>
+      <w:proofErr w:type="spellEnd"/>
+      <w:r>
+        <w:rPr>
+          <w:rFonts w:ascii="Quattrocento Sans" w:hAnsi="Quattrocento Sans"/>
+          <w:color w:val="2B2B2B"/>
+          <w:sz w:val="28"/>
+          <w:szCs w:val="28"/>
+          <w:lang w:val="en-US"/>
+        </w:rPr>
+        <w:t>)</w:t>
+      </w:r>
+    </w:p>
+    <w:p/>
+    <w:p/>
+    <w:p>
+      <w:pPr>
+        <w:pStyle w:val="Ttulo1"/>
+      </w:pPr>
+      <w:r>
+        <w:t>ADMIN</w:t>
+      </w:r>
+    </w:p>
     <w:sectPr>
       <w:pgSz w:w="11906" w:h="16838" w:code="9"/>
       <w:pgMar w:top="284" w:right="284" w:bottom="284" w:left="284" w:header="720" w:footer="720" w:gutter="0"/>
@@ -163,6 +780,347 @@
     </w:sectPr>
   </w:body>
 </w:document>
+</file>
+
+<file path=word/numbering.xml><?xml version="1.0" encoding="utf-8"?>
+<w:numbering xmlns:wpc="http://schemas.microsoft.com/office/word/2010/wordprocessingCanvas" xmlns:cx="http://schemas.microsoft.com/office/drawing/2014/chartex" xmlns:cx1="http://schemas.microsoft.com/office/drawing/2015/9/8/chartex" xmlns:cx2="http://schemas.microsoft.com/office/drawing/2015/10/21/chartex" xmlns:cx3="http://schemas.microsoft.com/office/drawing/2016/5/9/chartex" xmlns:cx4="http://schemas.microsoft.com/office/drawing/2016/5/10/chartex" xmlns:cx5="http://schemas.microsoft.com/office/drawing/2016/5/11/chartex" xmlns:cx6="http://schemas.microsoft.com/office/drawing/2016/5/12/chartex" xmlns:cx7="http://schemas.microsoft.com/office/drawing/2016/5/13/chartex" xmlns:cx8="http://schemas.microsoft.com/office/drawing/2016/5/14/chartex" xmlns:mc="http://schemas.openxmlformats.org/markup-compatibility/2006" xmlns:aink="http://schemas.microsoft.com/office/drawing/2016/ink" xmlns:am3d="http://schemas.microsoft.com/office/drawing/2017/model3d" xmlns:o="urn:schemas-microsoft-com:office:office" xmlns:oel="http://schemas.microsoft.com/office/2019/extlst" xmlns:r="http://schemas.openxmlformats.org/officeDocument/2006/relationships" xmlns:m="http://schemas.openxmlformats.org/officeDocument/2006/math" xmlns:v="urn:schemas-microsoft-com:vml" xmlns:wp14="http://schemas.microsoft.com/office/word/2010/wordprocessingDrawing" xmlns:wp="http://schemas.openxmlformats.org/drawingml/2006/wordprocessingDrawing" xmlns:w10="urn:schemas-microsoft-com:office:word" xmlns:w="http://schemas.openxmlformats.org/wordprocessingml/2006/main" xmlns:w14="http://schemas.microsoft.com/office/word/2010/wordml" xmlns:w15="http://schemas.microsoft.com/office/word/2012/wordml" xmlns:w16cex="http://schemas.microsoft.com/office/word/2018/wordml/cex" xmlns:w16cid="http://schemas.microsoft.com/office/word/2016/wordml/cid" xmlns:w16="http://schemas.microsoft.com/office/word/2018/wordml" xmlns:w16sdtdh="http://schemas.microsoft.com/office/word/2020/wordml/sdtdatahash" xmlns:w16se="http://schemas.microsoft.com/office/word/2015/wordml/symex" xmlns:wpg="http://schemas.microsoft.com/office/word/2010/wordprocessingGroup" xmlns:wpi="http://schemas.microsoft.com/office/word/2010/wordprocessingInk" xmlns:wne="http://schemas.microsoft.com/office/word/2006/wordml" xmlns:wps="http://schemas.microsoft.com/office/word/2010/wordprocessingShape" mc:Ignorable="w14 w15 w16se w16cid w16 w16cex w16sdtdh wp14">
+  <w:abstractNum w:abstractNumId="0" w15:restartNumberingAfterBreak="0">
+    <w:nsid w:val="03341833"/>
+    <w:multiLevelType w:val="multilevel"/>
+    <w:tmpl w:val="0A3E6660"/>
+    <w:lvl w:ilvl="0">
+      <w:start w:val="1"/>
+      <w:numFmt w:val="bullet"/>
+      <w:lvlText w:val=""/>
+      <w:lvlJc w:val="left"/>
+      <w:pPr>
+        <w:tabs>
+          <w:tab w:val="num" w:pos="720"/>
+        </w:tabs>
+        <w:ind w:left="720" w:hanging="360"/>
+      </w:pPr>
+      <w:rPr>
+        <w:rFonts w:ascii="Symbol" w:hAnsi="Symbol" w:hint="default"/>
+        <w:sz w:val="20"/>
+      </w:rPr>
+    </w:lvl>
+    <w:lvl w:ilvl="1">
+      <w:start w:val="1"/>
+      <w:numFmt w:val="bullet"/>
+      <w:lvlText w:val="o"/>
+      <w:lvlJc w:val="left"/>
+      <w:pPr>
+        <w:tabs>
+          <w:tab w:val="num" w:pos="1440"/>
+        </w:tabs>
+        <w:ind w:left="1440" w:hanging="360"/>
+      </w:pPr>
+      <w:rPr>
+        <w:rFonts w:ascii="Courier New" w:hAnsi="Courier New" w:hint="default"/>
+        <w:sz w:val="20"/>
+      </w:rPr>
+    </w:lvl>
+    <w:lvl w:ilvl="2" w:tentative="1">
+      <w:start w:val="1"/>
+      <w:numFmt w:val="bullet"/>
+      <w:lvlText w:val=""/>
+      <w:lvlJc w:val="left"/>
+      <w:pPr>
+        <w:tabs>
+          <w:tab w:val="num" w:pos="2160"/>
+        </w:tabs>
+        <w:ind w:left="2160" w:hanging="360"/>
+      </w:pPr>
+      <w:rPr>
+        <w:rFonts w:ascii="Wingdings" w:hAnsi="Wingdings" w:hint="default"/>
+        <w:sz w:val="20"/>
+      </w:rPr>
+    </w:lvl>
+    <w:lvl w:ilvl="3" w:tentative="1">
+      <w:start w:val="1"/>
+      <w:numFmt w:val="bullet"/>
+      <w:lvlText w:val=""/>
+      <w:lvlJc w:val="left"/>
+      <w:pPr>
+        <w:tabs>
+          <w:tab w:val="num" w:pos="2880"/>
+        </w:tabs>
+        <w:ind w:left="2880" w:hanging="360"/>
+      </w:pPr>
+      <w:rPr>
+        <w:rFonts w:ascii="Wingdings" w:hAnsi="Wingdings" w:hint="default"/>
+        <w:sz w:val="20"/>
+      </w:rPr>
+    </w:lvl>
+    <w:lvl w:ilvl="4" w:tentative="1">
+      <w:start w:val="1"/>
+      <w:numFmt w:val="bullet"/>
+      <w:lvlText w:val=""/>
+      <w:lvlJc w:val="left"/>
+      <w:pPr>
+        <w:tabs>
+          <w:tab w:val="num" w:pos="3600"/>
+        </w:tabs>
+        <w:ind w:left="3600" w:hanging="360"/>
+      </w:pPr>
+      <w:rPr>
+        <w:rFonts w:ascii="Wingdings" w:hAnsi="Wingdings" w:hint="default"/>
+        <w:sz w:val="20"/>
+      </w:rPr>
+    </w:lvl>
+    <w:lvl w:ilvl="5" w:tentative="1">
+      <w:start w:val="1"/>
+      <w:numFmt w:val="bullet"/>
+      <w:lvlText w:val=""/>
+      <w:lvlJc w:val="left"/>
+      <w:pPr>
+        <w:tabs>
+          <w:tab w:val="num" w:pos="4320"/>
+        </w:tabs>
+        <w:ind w:left="4320" w:hanging="360"/>
+      </w:pPr>
+      <w:rPr>
+        <w:rFonts w:ascii="Wingdings" w:hAnsi="Wingdings" w:hint="default"/>
+        <w:sz w:val="20"/>
+      </w:rPr>
+    </w:lvl>
+    <w:lvl w:ilvl="6" w:tentative="1">
+      <w:start w:val="1"/>
+      <w:numFmt w:val="bullet"/>
+      <w:lvlText w:val=""/>
+      <w:lvlJc w:val="left"/>
+      <w:pPr>
+        <w:tabs>
+          <w:tab w:val="num" w:pos="5040"/>
+        </w:tabs>
+        <w:ind w:left="5040" w:hanging="360"/>
+      </w:pPr>
+      <w:rPr>
+        <w:rFonts w:ascii="Wingdings" w:hAnsi="Wingdings" w:hint="default"/>
+        <w:sz w:val="20"/>
+      </w:rPr>
+    </w:lvl>
+    <w:lvl w:ilvl="7" w:tentative="1">
+      <w:start w:val="1"/>
+      <w:numFmt w:val="bullet"/>
+      <w:lvlText w:val=""/>
+      <w:lvlJc w:val="left"/>
+      <w:pPr>
+        <w:tabs>
+          <w:tab w:val="num" w:pos="5760"/>
+        </w:tabs>
+        <w:ind w:left="5760" w:hanging="360"/>
+      </w:pPr>
+      <w:rPr>
+        <w:rFonts w:ascii="Wingdings" w:hAnsi="Wingdings" w:hint="default"/>
+        <w:sz w:val="20"/>
+      </w:rPr>
+    </w:lvl>
+    <w:lvl w:ilvl="8" w:tentative="1">
+      <w:start w:val="1"/>
+      <w:numFmt w:val="bullet"/>
+      <w:lvlText w:val=""/>
+      <w:lvlJc w:val="left"/>
+      <w:pPr>
+        <w:tabs>
+          <w:tab w:val="num" w:pos="6480"/>
+        </w:tabs>
+        <w:ind w:left="6480" w:hanging="360"/>
+      </w:pPr>
+      <w:rPr>
+        <w:rFonts w:ascii="Wingdings" w:hAnsi="Wingdings" w:hint="default"/>
+        <w:sz w:val="20"/>
+      </w:rPr>
+    </w:lvl>
+  </w:abstractNum>
+  <w:abstractNum w:abstractNumId="1" w15:restartNumberingAfterBreak="0">
+    <w:nsid w:val="20132BE1"/>
+    <w:multiLevelType w:val="hybridMultilevel"/>
+    <w:tmpl w:val="F15C16AE"/>
+    <w:lvl w:ilvl="0" w:tplc="0C0A000F">
+      <w:start w:val="1"/>
+      <w:numFmt w:val="decimal"/>
+      <w:lvlText w:val="%1."/>
+      <w:lvlJc w:val="left"/>
+      <w:pPr>
+        <w:ind w:left="720" w:hanging="360"/>
+      </w:pPr>
+      <w:rPr>
+        <w:rFonts w:hint="default"/>
+      </w:rPr>
+    </w:lvl>
+    <w:lvl w:ilvl="1" w:tplc="0C0A0019" w:tentative="1">
+      <w:start w:val="1"/>
+      <w:numFmt w:val="lowerLetter"/>
+      <w:lvlText w:val="%2."/>
+      <w:lvlJc w:val="left"/>
+      <w:pPr>
+        <w:ind w:left="1440" w:hanging="360"/>
+      </w:pPr>
+    </w:lvl>
+    <w:lvl w:ilvl="2" w:tplc="0C0A001B" w:tentative="1">
+      <w:start w:val="1"/>
+      <w:numFmt w:val="lowerRoman"/>
+      <w:lvlText w:val="%3."/>
+      <w:lvlJc w:val="right"/>
+      <w:pPr>
+        <w:ind w:left="2160" w:hanging="180"/>
+      </w:pPr>
+    </w:lvl>
+    <w:lvl w:ilvl="3" w:tplc="0C0A000F" w:tentative="1">
+      <w:start w:val="1"/>
+      <w:numFmt w:val="decimal"/>
+      <w:lvlText w:val="%4."/>
+      <w:lvlJc w:val="left"/>
+      <w:pPr>
+        <w:ind w:left="2880" w:hanging="360"/>
+      </w:pPr>
+    </w:lvl>
+    <w:lvl w:ilvl="4" w:tplc="0C0A0019" w:tentative="1">
+      <w:start w:val="1"/>
+      <w:numFmt w:val="lowerLetter"/>
+      <w:lvlText w:val="%5."/>
+      <w:lvlJc w:val="left"/>
+      <w:pPr>
+        <w:ind w:left="3600" w:hanging="360"/>
+      </w:pPr>
+    </w:lvl>
+    <w:lvl w:ilvl="5" w:tplc="0C0A001B" w:tentative="1">
+      <w:start w:val="1"/>
+      <w:numFmt w:val="lowerRoman"/>
+      <w:lvlText w:val="%6."/>
+      <w:lvlJc w:val="right"/>
+      <w:pPr>
+        <w:ind w:left="4320" w:hanging="180"/>
+      </w:pPr>
+    </w:lvl>
+    <w:lvl w:ilvl="6" w:tplc="0C0A000F" w:tentative="1">
+      <w:start w:val="1"/>
+      <w:numFmt w:val="decimal"/>
+      <w:lvlText w:val="%7."/>
+      <w:lvlJc w:val="left"/>
+      <w:pPr>
+        <w:ind w:left="5040" w:hanging="360"/>
+      </w:pPr>
+    </w:lvl>
+    <w:lvl w:ilvl="7" w:tplc="0C0A0019" w:tentative="1">
+      <w:start w:val="1"/>
+      <w:numFmt w:val="lowerLetter"/>
+      <w:lvlText w:val="%8."/>
+      <w:lvlJc w:val="left"/>
+      <w:pPr>
+        <w:ind w:left="5760" w:hanging="360"/>
+      </w:pPr>
+    </w:lvl>
+    <w:lvl w:ilvl="8" w:tplc="0C0A001B" w:tentative="1">
+      <w:start w:val="1"/>
+      <w:numFmt w:val="lowerRoman"/>
+      <w:lvlText w:val="%9."/>
+      <w:lvlJc w:val="right"/>
+      <w:pPr>
+        <w:ind w:left="6480" w:hanging="180"/>
+      </w:pPr>
+    </w:lvl>
+  </w:abstractNum>
+  <w:abstractNum w:abstractNumId="2" w15:restartNumberingAfterBreak="0">
+    <w:nsid w:val="240511F1"/>
+    <w:multiLevelType w:val="hybridMultilevel"/>
+    <w:tmpl w:val="6CD6AA20"/>
+    <w:lvl w:ilvl="0" w:tplc="B16C272E">
+      <w:start w:val="1"/>
+      <w:numFmt w:val="decimal"/>
+      <w:lvlText w:val="%1"/>
+      <w:lvlJc w:val="left"/>
+      <w:pPr>
+        <w:ind w:left="720" w:hanging="360"/>
+      </w:pPr>
+      <w:rPr>
+        <w:rFonts w:hint="default"/>
+      </w:rPr>
+    </w:lvl>
+    <w:lvl w:ilvl="1" w:tplc="0C0A0019" w:tentative="1">
+      <w:start w:val="1"/>
+      <w:numFmt w:val="lowerLetter"/>
+      <w:lvlText w:val="%2."/>
+      <w:lvlJc w:val="left"/>
+      <w:pPr>
+        <w:ind w:left="1440" w:hanging="360"/>
+      </w:pPr>
+    </w:lvl>
+    <w:lvl w:ilvl="2" w:tplc="0C0A001B" w:tentative="1">
+      <w:start w:val="1"/>
+      <w:numFmt w:val="lowerRoman"/>
+      <w:lvlText w:val="%3."/>
+      <w:lvlJc w:val="right"/>
+      <w:pPr>
+        <w:ind w:left="2160" w:hanging="180"/>
+      </w:pPr>
+    </w:lvl>
+    <w:lvl w:ilvl="3" w:tplc="0C0A000F" w:tentative="1">
+      <w:start w:val="1"/>
+      <w:numFmt w:val="decimal"/>
+      <w:lvlText w:val="%4."/>
+      <w:lvlJc w:val="left"/>
+      <w:pPr>
+        <w:ind w:left="2880" w:hanging="360"/>
+      </w:pPr>
+    </w:lvl>
+    <w:lvl w:ilvl="4" w:tplc="0C0A0019" w:tentative="1">
+      <w:start w:val="1"/>
+      <w:numFmt w:val="lowerLetter"/>
+      <w:lvlText w:val="%5."/>
+      <w:lvlJc w:val="left"/>
+      <w:pPr>
+        <w:ind w:left="3600" w:hanging="360"/>
+      </w:pPr>
+    </w:lvl>
+    <w:lvl w:ilvl="5" w:tplc="0C0A001B" w:tentative="1">
+      <w:start w:val="1"/>
+      <w:numFmt w:val="lowerRoman"/>
+      <w:lvlText w:val="%6."/>
+      <w:lvlJc w:val="right"/>
+      <w:pPr>
+        <w:ind w:left="4320" w:hanging="180"/>
+      </w:pPr>
+    </w:lvl>
+    <w:lvl w:ilvl="6" w:tplc="0C0A000F" w:tentative="1">
+      <w:start w:val="1"/>
+      <w:numFmt w:val="decimal"/>
+      <w:lvlText w:val="%7."/>
+      <w:lvlJc w:val="left"/>
+      <w:pPr>
+        <w:ind w:left="5040" w:hanging="360"/>
+      </w:pPr>
+    </w:lvl>
+    <w:lvl w:ilvl="7" w:tplc="0C0A0019" w:tentative="1">
+      <w:start w:val="1"/>
+      <w:numFmt w:val="lowerLetter"/>
+      <w:lvlText w:val="%8."/>
+      <w:lvlJc w:val="left"/>
+      <w:pPr>
+        <w:ind w:left="5760" w:hanging="360"/>
+      </w:pPr>
+    </w:lvl>
+    <w:lvl w:ilvl="8" w:tplc="0C0A001B" w:tentative="1">
+      <w:start w:val="1"/>
+      <w:numFmt w:val="lowerRoman"/>
+      <w:lvlText w:val="%9."/>
+      <w:lvlJc w:val="right"/>
+      <w:pPr>
+        <w:ind w:left="6480" w:hanging="180"/>
+      </w:pPr>
+    </w:lvl>
+  </w:abstractNum>
+  <w:num w:numId="1" w16cid:durableId="1819614739">
+    <w:abstractNumId w:val="1"/>
+  </w:num>
+  <w:num w:numId="2" w16cid:durableId="1404599973">
+    <w:abstractNumId w:val="2"/>
+  </w:num>
+  <w:num w:numId="3" w16cid:durableId="1735617754">
+    <w:abstractNumId w:val="0"/>
+  </w:num>
+</w:numbering>
 </file>
 
 <file path=word/styles.xml><?xml version="1.0" encoding="utf-8"?>
@@ -585,6 +1543,28 @@
       <w:szCs w:val="32"/>
     </w:rPr>
   </w:style>
+  <w:style w:type="paragraph" w:styleId="Ttulo2">
+    <w:name w:val="heading 2"/>
+    <w:basedOn w:val="Normal"/>
+    <w:next w:val="Normal"/>
+    <w:link w:val="Ttulo2Car"/>
+    <w:uiPriority w:val="9"/>
+    <w:unhideWhenUsed/>
+    <w:qFormat/>
+    <w:rsid w:val="00B2050E"/>
+    <w:pPr>
+      <w:keepNext/>
+      <w:keepLines/>
+      <w:spacing w:before="40" w:after="0"/>
+      <w:outlineLvl w:val="1"/>
+    </w:pPr>
+    <w:rPr>
+      <w:rFonts w:asciiTheme="majorHAnsi" w:eastAsiaTheme="majorEastAsia" w:hAnsiTheme="majorHAnsi" w:cstheme="majorBidi"/>
+      <w:color w:val="2F5496" w:themeColor="accent1" w:themeShade="BF"/>
+      <w:sz w:val="26"/>
+      <w:szCs w:val="26"/>
+    </w:rPr>
+  </w:style>
   <w:style w:type="character" w:default="1" w:styleId="Fuentedeprrafopredeter">
     <w:name w:val="Default Paragraph Font"/>
     <w:uiPriority w:val="1"/>
@@ -623,6 +1603,43 @@
       <w:color w:val="2F5496" w:themeColor="accent1" w:themeShade="BF"/>
       <w:sz w:val="32"/>
       <w:szCs w:val="32"/>
+    </w:rPr>
+  </w:style>
+  <w:style w:type="paragraph" w:styleId="Prrafodelista">
+    <w:name w:val="List Paragraph"/>
+    <w:basedOn w:val="Normal"/>
+    <w:uiPriority w:val="34"/>
+    <w:qFormat/>
+    <w:rsid w:val="00B2050E"/>
+    <w:pPr>
+      <w:ind w:left="720"/>
+      <w:contextualSpacing/>
+    </w:pPr>
+  </w:style>
+  <w:style w:type="character" w:customStyle="1" w:styleId="Ttulo2Car">
+    <w:name w:val="Título 2 Car"/>
+    <w:basedOn w:val="Fuentedeprrafopredeter"/>
+    <w:link w:val="Ttulo2"/>
+    <w:uiPriority w:val="9"/>
+    <w:rsid w:val="00B2050E"/>
+    <w:rPr>
+      <w:rFonts w:asciiTheme="majorHAnsi" w:eastAsiaTheme="majorEastAsia" w:hAnsiTheme="majorHAnsi" w:cstheme="majorBidi"/>
+      <w:color w:val="2F5496" w:themeColor="accent1" w:themeShade="BF"/>
+      <w:sz w:val="26"/>
+      <w:szCs w:val="26"/>
+    </w:rPr>
+  </w:style>
+  <w:style w:type="character" w:styleId="CdigoHTML">
+    <w:name w:val="HTML Code"/>
+    <w:basedOn w:val="Fuentedeprrafopredeter"/>
+    <w:uiPriority w:val="99"/>
+    <w:semiHidden/>
+    <w:unhideWhenUsed/>
+    <w:rsid w:val="00B2050E"/>
+    <w:rPr>
+      <w:rFonts w:ascii="Courier New" w:eastAsia="Times New Roman" w:hAnsi="Courier New" w:cs="Courier New"/>
+      <w:sz w:val="20"/>
+      <w:szCs w:val="20"/>
     </w:rPr>
   </w:style>
 </w:styles>

</xml_diff>